<commit_message>
Added clarification in some sections.
</commit_message>
<xml_diff>
--- a/Syllabus_Ripley_3020_sp21.docx
+++ b/Syllabus_Ripley_3020_sp21.docx
@@ -491,8 +491,34 @@
         <w:rPr>
           <w:rFonts w:ascii="Times New Roman" w:hAnsi="Times New Roman" w:cs="Times New Roman"/>
         </w:rPr>
-        <w:t>“Continuation of PSYCH 3010 and required for all further labs in psychology. Prerequisites: MATH 1100 with a grade of C- or better or exemption, and PSYCH 1000, and a grade of C or better in PSYCH 3010 and STAT 1200 or exemption.  This course is restricted to junior and senior psychology majors.”</w:t>
-      </w:r>
+        <w:t>“Continuation of PSYCH 3010 and required for all further labs in psychology. Prerequisites: MATH 1100 with a grade of C- or better or exemption, and PSYCH 1000, and a grade of C or better in PSYCH 3010 and STAT 1200 or exemption.  This course is restricted to junior and senior psychology majors.</w:t>
+      </w:r>
+      <w:r>
+        <w:rPr>
+          <w:rFonts w:ascii="Times New Roman" w:hAnsi="Times New Roman" w:cs="Times New Roman"/>
+        </w:rPr>
+        <w:t xml:space="preserve"> </w:t>
+      </w:r>
+      <w:r>
+        <w:rPr>
+          <w:rFonts w:ascii="Times New Roman" w:hAnsi="Times New Roman" w:cs="Times New Roman"/>
+          <w:color w:val="FF0000"/>
+        </w:rPr>
+        <w:t>Credit Hours: 3.</w:t>
+      </w:r>
+      <w:r>
+        <w:rPr>
+          <w:rFonts w:ascii="Times New Roman" w:hAnsi="Times New Roman" w:cs="Times New Roman"/>
+        </w:rPr>
+        <w:t>”</w:t>
+      </w:r>
+    </w:p>
+    <w:p>
+      <w:pPr>
+        <w:rPr>
+          <w:rFonts w:ascii="Times New Roman" w:hAnsi="Times New Roman" w:cs="Times New Roman"/>
+        </w:rPr>
+      </w:pPr>
     </w:p>
     <w:p>
       <w:pPr>
@@ -742,6 +768,7 @@
         <w:rPr>
           <w:rFonts w:ascii="Times New Roman" w:hAnsi="Times New Roman" w:cs="Times New Roman"/>
         </w:rPr>
+        <w:lastRenderedPageBreak/>
         <w:t>Become comfortable with forming research questions and testable hypotheses about data</w:t>
       </w:r>
     </w:p>
@@ -760,7 +787,6 @@
         <w:rPr>
           <w:rFonts w:ascii="Times New Roman" w:hAnsi="Times New Roman" w:cs="Times New Roman"/>
         </w:rPr>
-        <w:lastRenderedPageBreak/>
         <w:t xml:space="preserve">Learned which statistical analyses are appropriate for certain types of </w:t>
       </w:r>
       <w:r>
@@ -1009,6 +1035,7 @@
       <w:pPr>
         <w:rPr>
           <w:rFonts w:ascii="Times New Roman" w:hAnsi="Times New Roman" w:cs="Times New Roman"/>
+          <w:color w:val="FF0000"/>
         </w:rPr>
       </w:pPr>
       <w:r>
@@ -1016,6 +1043,19 @@
           <w:rFonts w:ascii="Times New Roman" w:hAnsi="Times New Roman" w:cs="Times New Roman"/>
         </w:rPr>
         <w:t>Performance in this class will be evaluated based on homework assignments, quizzes, and exams.</w:t>
+      </w:r>
+      <w:r>
+        <w:rPr>
+          <w:rFonts w:ascii="Times New Roman" w:hAnsi="Times New Roman" w:cs="Times New Roman"/>
+        </w:rPr>
+        <w:t xml:space="preserve"> </w:t>
+      </w:r>
+      <w:r>
+        <w:rPr>
+          <w:rFonts w:ascii="Times New Roman" w:hAnsi="Times New Roman" w:cs="Times New Roman"/>
+          <w:color w:val="FF0000"/>
+        </w:rPr>
+        <w:t>All submissions will be made through Canvas.</w:t>
       </w:r>
     </w:p>
     <w:p>
@@ -1080,6 +1120,7 @@
       <w:pPr>
         <w:rPr>
           <w:rFonts w:ascii="Times New Roman" w:hAnsi="Times New Roman" w:cs="Times New Roman"/>
+          <w:color w:val="FF0000"/>
         </w:rPr>
       </w:pPr>
       <w:r>
@@ -1102,6 +1143,19 @@
         </w:rPr>
         <w:t xml:space="preserve"> No late assignments will be accepted.</w:t>
       </w:r>
+      <w:r>
+        <w:rPr>
+          <w:rFonts w:ascii="Times New Roman" w:hAnsi="Times New Roman" w:cs="Times New Roman"/>
+        </w:rPr>
+        <w:t xml:space="preserve"> </w:t>
+      </w:r>
+      <w:r>
+        <w:rPr>
+          <w:rFonts w:ascii="Times New Roman" w:hAnsi="Times New Roman" w:cs="Times New Roman"/>
+          <w:color w:val="FF0000"/>
+        </w:rPr>
+        <w:t>If you submit your homework assignment by 11:59pm the Wednesday before it’s due (2 days before the due date), I will give you feedback on it as if I were grading it. You may then incorporate the feedback before turning in the final submission.</w:t>
+      </w:r>
     </w:p>
     <w:p>
       <w:pPr>
@@ -1177,7 +1231,33 @@
         <w:rPr>
           <w:rFonts w:ascii="Times New Roman" w:hAnsi="Times New Roman" w:cs="Times New Roman"/>
         </w:rPr>
-        <w:t>Quizzes will take place during the final 10 minutes of class on Wednesdays and</w:t>
+        <w:t xml:space="preserve">Quizzes </w:t>
+      </w:r>
+      <w:r>
+        <w:rPr>
+          <w:rFonts w:ascii="Times New Roman" w:hAnsi="Times New Roman" w:cs="Times New Roman"/>
+          <w:strike/>
+        </w:rPr>
+        <w:t>will take place during the final 10 minutes of class on</w:t>
+      </w:r>
+      <w:r>
+        <w:rPr>
+          <w:rFonts w:ascii="Times New Roman" w:hAnsi="Times New Roman" w:cs="Times New Roman"/>
+        </w:rPr>
+        <w:t xml:space="preserve"> </w:t>
+      </w:r>
+      <w:r>
+        <w:rPr>
+          <w:rFonts w:ascii="Times New Roman" w:hAnsi="Times New Roman" w:cs="Times New Roman"/>
+          <w:color w:val="FF0000"/>
+        </w:rPr>
+        <w:t>will be due by 11:59pm on</w:t>
+      </w:r>
+      <w:r>
+        <w:rPr>
+          <w:rFonts w:ascii="Times New Roman" w:hAnsi="Times New Roman" w:cs="Times New Roman"/>
+        </w:rPr>
+        <w:t xml:space="preserve"> Wednesdays and</w:t>
       </w:r>
       <w:r>
         <w:rPr>
@@ -1242,6 +1322,7 @@
         <w:rPr>
           <w:rFonts w:ascii="Times New Roman" w:hAnsi="Times New Roman" w:cs="Times New Roman"/>
         </w:rPr>
+        <w:lastRenderedPageBreak/>
         <w:t xml:space="preserve">There will be </w:t>
       </w:r>
       <w:r>
@@ -1332,38 +1413,28 @@
         </w:rPr>
         <w:t xml:space="preserve"> </w:t>
       </w:r>
-      <w:r>
-        <w:rPr>
-          <w:rFonts w:ascii="Times New Roman" w:hAnsi="Times New Roman" w:cs="Times New Roman"/>
-        </w:rPr>
-        <w:br w:type="page"/>
-      </w:r>
-    </w:p>
-    <w:p>
-      <w:pPr>
-        <w:pStyle w:val="Heading4"/>
-        <w:shd w:val="clear" w:color="auto" w:fill="FFFFFF"/>
-        <w:spacing w:before="0"/>
+    </w:p>
+    <w:p>
+      <w:pPr>
+        <w:rPr>
+          <w:rFonts w:ascii="Times New Roman" w:hAnsi="Times New Roman" w:cs="Times New Roman"/>
+        </w:rPr>
+      </w:pPr>
+    </w:p>
+    <w:p>
+      <w:pPr>
         <w:jc w:val="center"/>
+        <w:rPr>
+          <w:rFonts w:ascii="Times New Roman" w:hAnsi="Times New Roman" w:cs="Times New Roman"/>
+        </w:rPr>
+      </w:pPr>
+      <w:r>
         <w:rPr>
           <w:rFonts w:ascii="Times New Roman" w:hAnsi="Times New Roman" w:cs="Times New Roman"/>
           <w:b/>
           <w:bCs/>
-          <w:i w:val="0"/>
-          <w:iCs w:val="0"/>
           <w:color w:val="111111"/>
         </w:rPr>
-      </w:pPr>
-      <w:r>
-        <w:rPr>
-          <w:rFonts w:ascii="Times New Roman" w:hAnsi="Times New Roman" w:cs="Times New Roman"/>
-          <w:b/>
-          <w:bCs/>
-          <w:i w:val="0"/>
-          <w:iCs w:val="0"/>
-          <w:color w:val="111111"/>
-        </w:rPr>
-        <w:lastRenderedPageBreak/>
         <w:t>Decreasing the Risk of COVID-19 in Classrooms and Labs</w:t>
       </w:r>
     </w:p>
@@ -1652,6 +1723,7 @@
         <w:rPr>
           <w:color w:val="111111"/>
         </w:rPr>
+        <w:lastRenderedPageBreak/>
         <w:t>By taking the above measures, we are supporting your health and that of the whole Mizzou community. Thank you in advance for joining me and your peers in adhering to these safety measures.</w:t>
       </w:r>
     </w:p>
@@ -1669,20 +1741,6 @@
           <w:color w:val="111111"/>
         </w:rPr>
         <w:t>Last Updated December 26, 2020</w:t>
-      </w:r>
-    </w:p>
-    <w:p>
-      <w:pPr>
-        <w:rPr>
-          <w:rFonts w:ascii="Times New Roman" w:eastAsia="Times New Roman" w:hAnsi="Times New Roman" w:cs="Times New Roman"/>
-          <w:color w:val="111111"/>
-        </w:rPr>
-      </w:pPr>
-      <w:r>
-        <w:rPr>
-          <w:color w:val="111111"/>
-        </w:rPr>
-        <w:br w:type="page"/>
       </w:r>
     </w:p>
     <w:p>
@@ -1703,7 +1761,6 @@
           <w:sz w:val="24"/>
           <w:szCs w:val="24"/>
         </w:rPr>
-        <w:lastRenderedPageBreak/>
         <w:t>Mental Health</w:t>
       </w:r>
     </w:p>
@@ -1783,63 +1840,73 @@
     </w:p>
     <w:p>
       <w:pPr>
+        <w:pStyle w:val="NormalWeb"/>
+        <w:shd w:val="clear" w:color="auto" w:fill="FFFFFF"/>
+        <w:spacing w:before="0" w:beforeAutospacing="0" w:after="0" w:afterAutospacing="0"/>
+        <w:rPr>
+          <w:color w:val="000000" w:themeColor="text1"/>
+        </w:rPr>
+      </w:pPr>
+    </w:p>
+    <w:p>
+      <w:pPr>
         <w:jc w:val="center"/>
         <w:rPr>
-          <w:rFonts w:ascii="Times New Roman" w:hAnsi="Times New Roman" w:cs="Times New Roman"/>
+          <w:rFonts w:ascii="Times New Roman" w:eastAsia="Times New Roman" w:hAnsi="Times New Roman" w:cs="Times New Roman"/>
           <w:b/>
           <w:bCs/>
-        </w:rPr>
-      </w:pPr>
-    </w:p>
-    <w:p>
-      <w:pPr>
-        <w:jc w:val="center"/>
-        <w:rPr>
-          <w:rFonts w:ascii="Times New Roman" w:hAnsi="Times New Roman" w:cs="Times New Roman"/>
+          <w:color w:val="FF0000"/>
+        </w:rPr>
+      </w:pPr>
+      <w:r>
+        <w:rPr>
+          <w:rFonts w:ascii="Times New Roman" w:eastAsia="Times New Roman" w:hAnsi="Times New Roman" w:cs="Times New Roman"/>
           <w:b/>
           <w:bCs/>
-        </w:rPr>
-      </w:pPr>
-      <w:r>
+          <w:color w:val="FF0000"/>
+        </w:rPr>
+        <w:t>Basic Needs Security</w:t>
+      </w:r>
+    </w:p>
+    <w:p>
+      <w:pPr>
+        <w:rPr>
+          <w:rFonts w:ascii="Times New Roman" w:eastAsia="Times New Roman" w:hAnsi="Times New Roman" w:cs="Times New Roman"/>
+          <w:color w:val="FF0000"/>
+        </w:rPr>
+      </w:pPr>
+      <w:r>
+        <w:rPr>
+          <w:rFonts w:ascii="Times New Roman" w:eastAsia="Times New Roman" w:hAnsi="Times New Roman" w:cs="Times New Roman"/>
+          <w:color w:val="FF0000"/>
+        </w:rPr>
+        <w:t xml:space="preserve">Any student who has difficulty affording groceries or accessing sufficient food to eat every day, or who lacks a safe and stable place to live, or who does not have a reliable way to make it to </w:t>
+      </w:r>
+      <w:proofErr w:type="gramStart"/>
+      <w:r>
+        <w:rPr>
+          <w:rFonts w:ascii="Times New Roman" w:eastAsia="Times New Roman" w:hAnsi="Times New Roman" w:cs="Times New Roman"/>
+          <w:color w:val="FF0000"/>
+        </w:rPr>
+        <w:t>campus, and</w:t>
+      </w:r>
+      <w:proofErr w:type="gramEnd"/>
+      <w:r>
+        <w:rPr>
+          <w:rFonts w:ascii="Times New Roman" w:eastAsia="Times New Roman" w:hAnsi="Times New Roman" w:cs="Times New Roman"/>
+          <w:color w:val="FF0000"/>
+        </w:rPr>
+        <w:t xml:space="preserve"> believes this may affect their performance in this course (and other courses) is urged to contact the Dean of Students. Mizzou offers free food support resources through the Tiger Pantry.</w:t>
+      </w:r>
+    </w:p>
+    <w:p>
+      <w:pPr>
+        <w:jc w:val="center"/>
         <w:rPr>
           <w:rFonts w:ascii="Times New Roman" w:hAnsi="Times New Roman" w:cs="Times New Roman"/>
           <w:b/>
           <w:bCs/>
         </w:rPr>
-        <w:t>Academic Honesty</w:t>
-      </w:r>
-    </w:p>
-    <w:p>
-      <w:pPr>
-        <w:rPr>
-          <w:rFonts w:ascii="Times New Roman" w:hAnsi="Times New Roman" w:cs="Times New Roman"/>
-        </w:rPr>
-      </w:pPr>
-      <w:r>
-        <w:rPr>
-          <w:rFonts w:ascii="Times New Roman" w:hAnsi="Times New Roman" w:cs="Times New Roman"/>
-        </w:rPr>
-        <w:t xml:space="preserve">Academic integrity is fundamental to the activities and principles of a university. All members </w:t>
-      </w:r>
-    </w:p>
-    <w:p>
-      <w:pPr>
-        <w:rPr>
-          <w:rFonts w:ascii="Times New Roman" w:hAnsi="Times New Roman" w:cs="Times New Roman"/>
-        </w:rPr>
-      </w:pPr>
-      <w:r>
-        <w:rPr>
-          <w:rFonts w:ascii="Times New Roman" w:hAnsi="Times New Roman" w:cs="Times New Roman"/>
-        </w:rPr>
-        <w:t>of the academic community must be confident that each person's work has been responsibly and honorably acquired, developed, and presented. Any effort to gain an advantage not given to all students is dishonest whether or not the effort is successful. The academic community regards breaches of the academic integrity rules as extremely serious matters. Sanctions for such a breach may include academic sanctions from the instructor, including failing the course for any violation, to disciplinary sanctions ranging from probation to expulsion. When in doubt about plagiarism, paraphrasing, quoting, collaboration, or any other form of cheating, consult the course instructor.</w:t>
-      </w:r>
-    </w:p>
-    <w:p>
-      <w:pPr>
-        <w:rPr>
-          <w:rFonts w:ascii="Times New Roman" w:hAnsi="Times New Roman" w:cs="Times New Roman"/>
-        </w:rPr>
       </w:pPr>
     </w:p>
     <w:p>
@@ -1857,33 +1924,33 @@
           <w:b/>
           <w:bCs/>
         </w:rPr>
-        <w:t>Intellectual Pluralism</w:t>
-      </w:r>
-    </w:p>
-    <w:p>
-      <w:pPr>
-        <w:rPr>
-          <w:rFonts w:ascii="Times New Roman" w:hAnsi="Times New Roman" w:cs="Times New Roman"/>
-        </w:rPr>
-      </w:pPr>
-      <w:r>
-        <w:rPr>
-          <w:rFonts w:ascii="Times New Roman" w:hAnsi="Times New Roman" w:cs="Times New Roman"/>
-        </w:rPr>
-        <w:t xml:space="preserve">The University community welcomes intellectual diversity and respects student rights. Students who have questions or concerns regarding the atmosphere in this class (including respect for diverse opinions) may contact the Departmental Chair or Divisional Director; the Director of the </w:t>
-      </w:r>
-    </w:p>
-    <w:p>
-      <w:pPr>
-        <w:rPr>
-          <w:rFonts w:ascii="Times New Roman" w:hAnsi="Times New Roman" w:cs="Times New Roman"/>
-        </w:rPr>
-      </w:pPr>
-      <w:r>
-        <w:rPr>
-          <w:rFonts w:ascii="Times New Roman" w:hAnsi="Times New Roman" w:cs="Times New Roman"/>
-        </w:rPr>
-        <w:t>Office of Students Rights and Responsibilities(http://osrr.missouri.edu/); or the MU Equity Office(http://equity.missouri.edu/), or by email at equity@missouri.edu. All students will have the opportunity to submit an anonymous evaluation of the instructor(s) at the end of the course.</w:t>
+        <w:t>Academic Honesty</w:t>
+      </w:r>
+    </w:p>
+    <w:p>
+      <w:pPr>
+        <w:rPr>
+          <w:rFonts w:ascii="Times New Roman" w:hAnsi="Times New Roman" w:cs="Times New Roman"/>
+        </w:rPr>
+      </w:pPr>
+      <w:r>
+        <w:rPr>
+          <w:rFonts w:ascii="Times New Roman" w:hAnsi="Times New Roman" w:cs="Times New Roman"/>
+        </w:rPr>
+        <w:t xml:space="preserve">Academic integrity is fundamental to the activities and principles of a university. All members </w:t>
+      </w:r>
+    </w:p>
+    <w:p>
+      <w:pPr>
+        <w:rPr>
+          <w:rFonts w:ascii="Times New Roman" w:hAnsi="Times New Roman" w:cs="Times New Roman"/>
+        </w:rPr>
+      </w:pPr>
+      <w:r>
+        <w:rPr>
+          <w:rFonts w:ascii="Times New Roman" w:hAnsi="Times New Roman" w:cs="Times New Roman"/>
+        </w:rPr>
+        <w:t>of the academic community must be confident that each person's work has been responsibly and honorably acquired, developed, and presented. Any effort to gain an advantage not given to all students is dishonest whether or not the effort is successful. The academic community regards breaches of the academic integrity rules as extremely serious matters. Sanctions for such a breach may include academic sanctions from the instructor, including failing the course for any violation, to disciplinary sanctions ranging from probation to expulsion. When in doubt about plagiarism, paraphrasing, quoting, collaboration, or any other form of cheating, consult the course instructor.</w:t>
       </w:r>
     </w:p>
     <w:p>
@@ -1908,6 +1975,65 @@
           <w:b/>
           <w:bCs/>
         </w:rPr>
+        <w:t>Intellectual Pluralism</w:t>
+      </w:r>
+    </w:p>
+    <w:p>
+      <w:pPr>
+        <w:rPr>
+          <w:rFonts w:ascii="Times New Roman" w:hAnsi="Times New Roman" w:cs="Times New Roman"/>
+        </w:rPr>
+      </w:pPr>
+      <w:r>
+        <w:rPr>
+          <w:rFonts w:ascii="Times New Roman" w:hAnsi="Times New Roman" w:cs="Times New Roman"/>
+        </w:rPr>
+        <w:t xml:space="preserve">The University community welcomes intellectual diversity and respects student rights. Students who have questions or concerns regarding the atmosphere in this class (including respect for diverse opinions) may contact the Departmental Chair or Divisional Director; the Director of the </w:t>
+      </w:r>
+    </w:p>
+    <w:p>
+      <w:pPr>
+        <w:rPr>
+          <w:rFonts w:ascii="Times New Roman" w:hAnsi="Times New Roman" w:cs="Times New Roman"/>
+        </w:rPr>
+      </w:pPr>
+      <w:r>
+        <w:rPr>
+          <w:rFonts w:ascii="Times New Roman" w:hAnsi="Times New Roman" w:cs="Times New Roman"/>
+        </w:rPr>
+        <w:t>Office of Students Rights and Responsibilities(http://osrr.missouri.edu/); or the MU Equity Office(http://equity.missouri.edu/), or by email at equity@missouri.edu. All students will have the opportunity to submit an anonymous evaluation of the instructor(s) at the end of the course.</w:t>
+      </w:r>
+    </w:p>
+    <w:p>
+      <w:pPr>
+        <w:rPr>
+          <w:rFonts w:ascii="Times New Roman" w:hAnsi="Times New Roman" w:cs="Times New Roman"/>
+        </w:rPr>
+      </w:pPr>
+    </w:p>
+    <w:p>
+      <w:pPr>
+        <w:rPr>
+          <w:rFonts w:ascii="Times New Roman" w:hAnsi="Times New Roman" w:cs="Times New Roman"/>
+        </w:rPr>
+      </w:pPr>
+    </w:p>
+    <w:p>
+      <w:pPr>
+        <w:jc w:val="center"/>
+        <w:rPr>
+          <w:rFonts w:ascii="Times New Roman" w:hAnsi="Times New Roman" w:cs="Times New Roman"/>
+          <w:b/>
+          <w:bCs/>
+        </w:rPr>
+      </w:pPr>
+      <w:r>
+        <w:rPr>
+          <w:rFonts w:ascii="Times New Roman" w:hAnsi="Times New Roman" w:cs="Times New Roman"/>
+          <w:b/>
+          <w:bCs/>
+        </w:rPr>
+        <w:lastRenderedPageBreak/>
         <w:t>University of Missouri Notice of Nondiscrimination</w:t>
       </w:r>
     </w:p>
@@ -9059,7 +9185,6 @@
   <w:style w:type="character" w:default="1" w:styleId="DefaultParagraphFont">
     <w:name w:val="Default Paragraph Font"/>
     <w:uiPriority w:val="1"/>
-    <w:semiHidden/>
     <w:unhideWhenUsed/>
   </w:style>
   <w:style w:type="table" w:default="1" w:styleId="TableNormal">

</xml_diff>

<commit_message>
minor tweak to schedule
</commit_message>
<xml_diff>
--- a/Syllabus_Ripley_3020_sp21.docx
+++ b/Syllabus_Ripley_3020_sp21.docx
@@ -3816,7 +3816,7 @@
                 <w:rFonts w:ascii="Times New Roman" w:eastAsia="Times New Roman" w:hAnsi="Times New Roman" w:cs="Times New Roman"/>
                 <w:color w:val="000000"/>
               </w:rPr>
-              <w:t>Exploratory Data Analysis</w:t>
+              <w:t>Importing &amp; Exporting Data</w:t>
             </w:r>
           </w:p>
         </w:tc>
@@ -4027,7 +4027,7 @@
                 <w:rFonts w:ascii="Times New Roman" w:eastAsia="Times New Roman" w:hAnsi="Times New Roman" w:cs="Times New Roman"/>
                 <w:color w:val="000000"/>
               </w:rPr>
-              <w:t>Importing &amp; Exporting Data</w:t>
+              <w:t>Tidying Data Pt 1</w:t>
             </w:r>
           </w:p>
         </w:tc>
@@ -4252,7 +4252,14 @@
                 <w:rFonts w:ascii="Times New Roman" w:eastAsia="Times New Roman" w:hAnsi="Times New Roman" w:cs="Times New Roman"/>
                 <w:color w:val="000000"/>
               </w:rPr>
-              <w:t xml:space="preserve"> Pt 1</w:t>
+              <w:t xml:space="preserve"> Pt </w:t>
+            </w:r>
+            <w:r>
+              <w:rPr>
+                <w:rFonts w:ascii="Times New Roman" w:eastAsia="Times New Roman" w:hAnsi="Times New Roman" w:cs="Times New Roman"/>
+                <w:color w:val="000000"/>
+              </w:rPr>
+              <w:t>2</w:t>
             </w:r>
           </w:p>
         </w:tc>
@@ -4491,7 +4498,7 @@
                 <w:rFonts w:ascii="Times New Roman" w:eastAsia="Times New Roman" w:hAnsi="Times New Roman" w:cs="Times New Roman"/>
                 <w:color w:val="000000"/>
               </w:rPr>
-              <w:t>Tidying Data Pt 2</w:t>
+              <w:t>Exploratory Data Analysis</w:t>
             </w:r>
           </w:p>
         </w:tc>
@@ -9199,6 +9206,7 @@
   <w:style w:type="character" w:default="1" w:styleId="DefaultParagraphFont">
     <w:name w:val="Default Paragraph Font"/>
     <w:uiPriority w:val="1"/>
+    <w:semiHidden/>
     <w:unhideWhenUsed/>
   </w:style>
   <w:style w:type="table" w:default="1" w:styleId="TableNormal">

</xml_diff>

<commit_message>
hw due dates fixed
</commit_message>
<xml_diff>
--- a/Syllabus_Ripley_3020_sp21.docx
+++ b/Syllabus_Ripley_3020_sp21.docx
@@ -553,15 +553,16 @@
           <w:b/>
           <w:bCs/>
         </w:rPr>
-        <w:t xml:space="preserve"> and Learning Objective</w:t>
+        <w:t xml:space="preserve"> and Learning </w:t>
       </w:r>
       <w:r>
         <w:rPr>
           <w:rFonts w:ascii="Times New Roman" w:hAnsi="Times New Roman" w:cs="Times New Roman"/>
           <w:b/>
           <w:bCs/>
-        </w:rPr>
-        <w:t>s</w:t>
+          <w:color w:val="FF0000"/>
+        </w:rPr>
+        <w:t>Outcomes</w:t>
       </w:r>
     </w:p>
     <w:p>
@@ -1134,7 +1135,24 @@
           <w:b/>
           <w:bCs/>
         </w:rPr>
-        <w:t>due by the start of class on the due date.</w:t>
+        <w:t xml:space="preserve">due by </w:t>
+      </w:r>
+      <w:r>
+        <w:rPr>
+          <w:rFonts w:ascii="Times New Roman" w:hAnsi="Times New Roman" w:cs="Times New Roman"/>
+          <w:b/>
+          <w:bCs/>
+          <w:color w:val="FF0000"/>
+        </w:rPr>
+        <w:t>11:59pm on the due date</w:t>
+      </w:r>
+      <w:r>
+        <w:rPr>
+          <w:rFonts w:ascii="Times New Roman" w:hAnsi="Times New Roman" w:cs="Times New Roman"/>
+          <w:b/>
+          <w:bCs/>
+        </w:rPr>
+        <w:t>.</w:t>
       </w:r>
       <w:r>
         <w:rPr>

</xml_diff>